<commit_message>
Changed settings for Heroku
[#108834124]
</commit_message>
<xml_diff>
--- a/app/assets/files/Speed OP.docx
+++ b/app/assets/files/Speed OP.docx
@@ -16,42 +16,6 @@
     <w:p>
       <w:pPr>
         <w:pStyle w:val="Heading1"/>
-      </w:pPr>
-      <w:r>
-        <w:t>Test</w:t>
-      </w:r>
-      <w:bookmarkStart w:id="0" w:name="_GoBack"/>
-      <w:bookmarkEnd w:id="0"/>
-    </w:p>
-    <w:sdt>
-      <w:sdtPr>
-        <w:id w:val="-1687742584"/>
-        <w:placeholder>
-          <w:docPart w:val="502ACAA75C5EE34A8CB3DD529119048B"/>
-        </w:placeholder>
-        <w:temporary/>
-        <w:showingPlcHdr/>
-        <w15:appearance w15:val="hidden"/>
-      </w:sdtPr>
-      <w:sdtEndPr/>
-      <w:sdtContent>
-        <w:p>
-          <w:r>
-            <w:t>To get started right away, just tap any placeholder text (such as this) and start typing.</w:t>
-          </w:r>
-        </w:p>
-        <w:p>
-          <w:r>
-            <w:t xml:space="preserve">To apply any text formatting you see on this page with just a tap, on the </w:t>
-          </w:r>
-          <w:r>
-            <w:t>Home tab of the ribbon, check out Styles.</w:t>
-          </w:r>
-        </w:p>
-      </w:sdtContent>
-    </w:sdt>
-    <w:p>
-      <w:pPr>
         <w:jc w:val="center"/>
       </w:pPr>
       <w:r>
@@ -60,9 +24,17 @@
           <w:lang w:eastAsia="en-US"/>
         </w:rPr>
         <w:drawing>
-          <wp:inline distT="0" distB="0" distL="0" distR="0" wp14:anchorId="7E6C08B9" wp14:editId="1197A29D">
-            <wp:extent cx="5486400" cy="3657600"/>
-            <wp:effectExtent l="0" t="0" r="0" b="0"/>
+          <wp:anchor distT="0" distB="0" distL="114300" distR="114300" simplePos="0" relativeHeight="251658240" behindDoc="0" locked="0" layoutInCell="1" allowOverlap="1" wp14:anchorId="5A290BD6" wp14:editId="13D22E3C">
+            <wp:simplePos x="0" y="0"/>
+            <wp:positionH relativeFrom="column">
+              <wp:posOffset>74930</wp:posOffset>
+            </wp:positionH>
+            <wp:positionV relativeFrom="paragraph">
+              <wp:posOffset>443865</wp:posOffset>
+            </wp:positionV>
+            <wp:extent cx="3394710" cy="2263140"/>
+            <wp:effectExtent l="0" t="0" r="8890" b="0"/>
+            <wp:wrapSquare wrapText="bothSides"/>
             <wp:docPr id="2" name="Picture 2" title="Photo of boulders on beach in bright sunshine"/>
             <wp:cNvGraphicFramePr>
               <a:graphicFrameLocks xmlns:a="http://schemas.openxmlformats.org/drawingml/2006/main" noChangeAspect="1"/>
@@ -89,7 +61,7 @@
                   <pic:spPr>
                     <a:xfrm>
                       <a:off x="0" y="0"/>
-                      <a:ext cx="5486400" cy="3657600"/>
+                      <a:ext cx="3394710" cy="2263140"/>
                     </a:xfrm>
                     <a:prstGeom prst="rect">
                       <a:avLst/>
@@ -98,29 +70,48 @@
                 </pic:pic>
               </a:graphicData>
             </a:graphic>
-          </wp:inline>
+            <wp14:sizeRelH relativeFrom="page">
+              <wp14:pctWidth>0</wp14:pctWidth>
+            </wp14:sizeRelH>
+            <wp14:sizeRelV relativeFrom="page">
+              <wp14:pctHeight>0</wp14:pctHeight>
+            </wp14:sizeRelV>
+          </wp:anchor>
         </w:drawing>
       </w:r>
+      <w:r>
+        <w:t>Te</w:t>
+      </w:r>
+      <w:bookmarkStart w:id="0" w:name="_GoBack"/>
+      <w:bookmarkEnd w:id="0"/>
+      <w:r>
+        <w:t>st</w:t>
+      </w:r>
     </w:p>
-    <w:sdt>
-      <w:sdtPr>
-        <w:id w:val="-1692368855"/>
-        <w:placeholder>
-          <w:docPart w:val="0C5F5F6E2E61EA478AE4C8DF77667530"/>
-        </w:placeholder>
-        <w:temporary/>
-        <w:showingPlcHdr/>
-        <w15:appearance w15:val="hidden"/>
-      </w:sdtPr>
-      <w:sdtEndPr/>
-      <w:sdtContent>
-        <w:p>
-          <w:r>
-            <w:t>Want to insert a picture from your files or add a shape or text box? You got it! On the Insert tab of the ribbon, just tap the option you need.</w:t>
-          </w:r>
-        </w:p>
-      </w:sdtContent>
-    </w:sdt>
+    <w:p>
+      <w:pPr>
+        <w:spacing w:after="0" w:line="240" w:lineRule="auto"/>
+        <w:rPr>
+          <w:rFonts w:ascii="Times New Roman" w:eastAsia="Times New Roman" w:hAnsi="Times New Roman" w:cs="Times New Roman"/>
+          <w:color w:val="auto"/>
+          <w:lang w:eastAsia="en-US"/>
+        </w:rPr>
+      </w:pPr>
+      <w:r>
+        <w:rPr>
+          <w:rFonts w:ascii="Times New Roman" w:eastAsia="Times New Roman" w:hAnsi="Times New Roman" w:cs="Times New Roman"/>
+          <w:color w:val="auto"/>
+          <w:lang w:eastAsia="en-US"/>
+        </w:rPr>
+        <w:t>The e-mail server is unable to verify your server connection and is unable to deliver this message. Please restart your computer and try sending again.</w:t>
+      </w:r>
+    </w:p>
+    <w:p>
+      <w:pPr>
+        <w:jc w:val="center"/>
+      </w:pPr>
+    </w:p>
+    <w:p/>
     <w:sectPr>
       <w:footerReference w:type="default" r:id="rId8"/>
       <w:pgSz w:w="12240" w:h="15840"/>
@@ -1667,70 +1658,7 @@
 </file>
 
 <file path=word/glossary/document.xml><?xml version="1.0" encoding="utf-8"?>
-<w:glossaryDocument xmlns:wpc="http://schemas.microsoft.com/office/word/2010/wordprocessingCanvas" xmlns:mo="http://schemas.microsoft.com/office/mac/office/2008/main" xmlns:mc="http://schemas.openxmlformats.org/markup-compatibility/2006" xmlns:mv="urn:schemas-microsoft-com:mac:vml" xmlns:o="urn:schemas-microsoft-com:office:office" xmlns:r="http://schemas.openxmlformats.org/officeDocument/2006/relationships" xmlns:m="http://schemas.openxmlformats.org/officeDocument/2006/math" xmlns:v="urn:schemas-microsoft-com:vml" xmlns:wp14="http://schemas.microsoft.com/office/word/2010/wordprocessingDrawing" xmlns:wp="http://schemas.openxmlformats.org/drawingml/2006/wordprocessingDrawing" xmlns:w10="urn:schemas-microsoft-com:office:word" xmlns:w="http://schemas.openxmlformats.org/wordprocessingml/2006/main" xmlns:w14="http://schemas.microsoft.com/office/word/2010/wordml" xmlns:w15="http://schemas.microsoft.com/office/word/2012/wordml" xmlns:wpg="http://schemas.microsoft.com/office/word/2010/wordprocessingGroup" xmlns:wpi="http://schemas.microsoft.com/office/word/2010/wordprocessingInk" xmlns:wne="http://schemas.microsoft.com/office/word/2006/wordml" xmlns:wps="http://schemas.microsoft.com/office/word/2010/wordprocessingShape" mc:Ignorable="w14 w15 wp14">
-  <w:docParts>
-    <w:docPart>
-      <w:docPartPr>
-        <w:name w:val="502ACAA75C5EE34A8CB3DD529119048B"/>
-        <w:category>
-          <w:name w:val="General"/>
-          <w:gallery w:val="placeholder"/>
-        </w:category>
-        <w:types>
-          <w:type w:val="bbPlcHdr"/>
-        </w:types>
-        <w:behaviors>
-          <w:behavior w:val="content"/>
-        </w:behaviors>
-        <w:guid w:val="{2C7BC607-91F0-7A4E-950A-038FD4564A52}"/>
-      </w:docPartPr>
-      <w:docPartBody>
-        <w:p>
-          <w:r>
-            <w:t>To get started right away, just tap any placeholder text (such as this) and start typing.</w:t>
-          </w:r>
-        </w:p>
-        <w:p>
-          <w:pPr>
-            <w:pStyle w:val="502ACAA75C5EE34A8CB3DD529119048B"/>
-          </w:pPr>
-          <w:r>
-            <w:t>To apply any text formatting you see on this page with just a tap, on the Home tab of the ribbon, check out Styles.</w:t>
-          </w:r>
-        </w:p>
-      </w:docPartBody>
-    </w:docPart>
-    <w:docPart>
-      <w:docPartPr>
-        <w:name w:val="0C5F5F6E2E61EA478AE4C8DF77667530"/>
-        <w:category>
-          <w:name w:val="General"/>
-          <w:gallery w:val="placeholder"/>
-        </w:category>
-        <w:types>
-          <w:type w:val="bbPlcHdr"/>
-        </w:types>
-        <w:behaviors>
-          <w:behavior w:val="content"/>
-        </w:behaviors>
-        <w:guid w:val="{A036DE60-DB65-B044-BD6E-ACA036314B75}"/>
-      </w:docPartPr>
-      <w:docPartBody>
-        <w:p>
-          <w:pPr>
-            <w:pStyle w:val="0C5F5F6E2E61EA478AE4C8DF77667530"/>
-          </w:pPr>
-          <w:r>
-            <w:t xml:space="preserve">Want to insert a picture from </w:t>
-          </w:r>
-          <w:r>
-            <w:t>your files or add a shape or text box? You got it! On the Insert tab of the ribbon, just tap the option you need.</w:t>
-          </w:r>
-        </w:p>
-      </w:docPartBody>
-    </w:docPart>
-  </w:docParts>
-</w:glossaryDocument>
+<w:glossaryDocument xmlns:wpc="http://schemas.microsoft.com/office/word/2010/wordprocessingCanvas" xmlns:mo="http://schemas.microsoft.com/office/mac/office/2008/main" xmlns:mc="http://schemas.openxmlformats.org/markup-compatibility/2006" xmlns:mv="urn:schemas-microsoft-com:mac:vml" xmlns:o="urn:schemas-microsoft-com:office:office" xmlns:r="http://schemas.openxmlformats.org/officeDocument/2006/relationships" xmlns:m="http://schemas.openxmlformats.org/officeDocument/2006/math" xmlns:v="urn:schemas-microsoft-com:vml" xmlns:wp14="http://schemas.microsoft.com/office/word/2010/wordprocessingDrawing" xmlns:wp="http://schemas.openxmlformats.org/drawingml/2006/wordprocessingDrawing" xmlns:w10="urn:schemas-microsoft-com:office:word" xmlns:w="http://schemas.openxmlformats.org/wordprocessingml/2006/main" xmlns:w14="http://schemas.microsoft.com/office/word/2010/wordml" xmlns:w15="http://schemas.microsoft.com/office/word/2012/wordml" xmlns:wpg="http://schemas.microsoft.com/office/word/2010/wordprocessingGroup" xmlns:wpi="http://schemas.microsoft.com/office/word/2010/wordprocessingInk" xmlns:wne="http://schemas.microsoft.com/office/word/2006/wordml" xmlns:wps="http://schemas.microsoft.com/office/word/2010/wordprocessingShape" mc:Ignorable="w14 w15 wp14"/>
 </file>
 
 <file path=word/glossary/fontTable.xml><?xml version="1.0" encoding="utf-8"?>
@@ -1802,6 +1730,8 @@
   </w:compat>
   <w:rsids>
     <w:rsidRoot w:val="0073533B"/>
+    <w:rsid w:val="000A4255"/>
+    <w:rsid w:val="00291080"/>
     <w:rsid w:val="0073533B"/>
   </w:rsids>
   <m:mathPr>

</xml_diff>